<commit_message>
Removed demoProject and updated documentation
</commit_message>
<xml_diff>
--- a/Documentation.docx
+++ b/Documentation.docx
@@ -39,15 +39,7 @@
           <w:bCs/>
           <w:lang w:val="en-GB"/>
         </w:rPr>
-        <w:t>To install:</w:t>
-      </w:r>
-      <w:r>
-        <w:rPr>
-          <w:b/>
-          <w:bCs/>
-          <w:lang w:val="en-GB"/>
-        </w:rPr>
-        <w:t xml:space="preserve"> </w:t>
+        <w:t xml:space="preserve">To install: </w:t>
       </w:r>
     </w:p>
     <w:p>
@@ -158,6 +150,20 @@
       <w:pPr>
         <w:pStyle w:val="Normal"/>
         <w:rPr>
+          <w:lang w:val="en-GB"/>
+        </w:rPr>
+      </w:pPr>
+      <w:r>
+        <w:rPr>
+          <w:lang w:val="en-GB"/>
+        </w:rPr>
+        <w:t>Alternatively, open the project in Unity and play it on your PC. Inside unity there is a Chromecast simulator you can use.</w:t>
+      </w:r>
+    </w:p>
+    <w:p>
+      <w:pPr>
+        <w:pStyle w:val="Normal"/>
+        <w:rPr>
           <w:b/>
           <w:bCs/>
           <w:lang w:val="en-GB"/>
@@ -187,12 +193,49 @@
           <w:bCs w:val="false"/>
           <w:lang w:val="en-GB"/>
         </w:rPr>
-        <w:t>Viewing the entire project requires Unity 5.1 or above. You can download it for free. Open the mvp scene from “Asset/Scenes” inside unity.</w:t>
+        <w:t xml:space="preserve">Viewing the entire project requires Unity 5.1 or above. You can download it for free. Open the </w:t>
+      </w:r>
+      <w:r>
+        <w:rPr>
+          <w:b w:val="false"/>
+          <w:bCs w:val="false"/>
+          <w:lang w:val="en-GB"/>
+        </w:rPr>
+        <w:t>'</w:t>
+      </w:r>
+      <w:r>
+        <w:rPr>
+          <w:b w:val="false"/>
+          <w:bCs w:val="false"/>
+          <w:lang w:val="en-GB"/>
+        </w:rPr>
+        <w:t>mvp</w:t>
+      </w:r>
+      <w:r>
+        <w:rPr>
+          <w:b w:val="false"/>
+          <w:bCs w:val="false"/>
+          <w:lang w:val="en-GB"/>
+        </w:rPr>
+        <w:t>'</w:t>
+      </w:r>
+      <w:r>
+        <w:rPr>
+          <w:b w:val="false"/>
+          <w:bCs w:val="false"/>
+          <w:lang w:val="en-GB"/>
+        </w:rPr>
+        <w:t xml:space="preserve"> scene from “Asset/Scenes” inside unity.</w:t>
       </w:r>
     </w:p>
     <w:p>
       <w:pPr>
         <w:pStyle w:val="Normal"/>
+        <w:widowControl/>
+        <w:suppressAutoHyphens w:val="true"/>
+        <w:bidi w:val="0"/>
+        <w:spacing w:lineRule="auto" w:line="259" w:before="0" w:after="160"/>
+        <w:jc w:val="left"/>
         <w:rPr>
           <w:b w:val="false"/>
           <w:bCs w:val="false"/>
@@ -206,6 +249,15 @@
           <w:lang w:val="en-GB"/>
         </w:rPr>
         <w:t>To just view all our scripts, access “Asset/Scripts”. All scripts are written in c#.</w:t>
+        <w:br/>
+      </w:r>
+      <w:r>
+        <w:rPr>
+          <w:b w:val="false"/>
+          <w:bCs w:val="false"/>
+          <w:lang w:val="en-GB"/>
+        </w:rPr>
+        <w:t>It is important to remember scripts are inherently linked to Unity GameObjects and their Components, which can only be viewed from the editor.</w:t>
       </w:r>
     </w:p>
     <w:sectPr>
@@ -899,7 +951,7 @@
     </w:pPr>
     <w:rPr>
       <w:rFonts w:ascii="Calibri" w:hAnsi="Calibri" w:eastAsia="Droid Sans Fallback" w:cs=""/>
-      <w:color w:val="auto"/>
+      <w:color w:val="00000A"/>
       <w:sz w:val="22"/>
       <w:szCs w:val="22"/>
       <w:lang w:val="nl-NL" w:eastAsia="en-US" w:bidi="ar-SA"/>
@@ -914,6 +966,13 @@
   </w:style>
   <w:style w:type="character" w:styleId="NumberingSymbols">
     <w:name w:val="Numbering Symbols"/>
+    <w:rPr>
+      <w:b w:val="false"/>
+      <w:bCs w:val="false"/>
+    </w:rPr>
+  </w:style>
+  <w:style w:type="character" w:styleId="ListLabel1">
+    <w:name w:val="ListLabel 1"/>
     <w:rPr>
       <w:b w:val="false"/>
       <w:bCs w:val="false"/>

</xml_diff>